<commit_message>
Opdateret UML, andre FullDressed tilføjet.
</commit_message>
<xml_diff>
--- a/NogetAndet/LendLP FullyDressedUseCase.docx
+++ b/NogetAndet/LendLP FullyDressedUseCase.docx
@@ -196,7 +196,21 @@
               <w:rPr>
                 <w:lang w:val="en-GB"/>
               </w:rPr>
-              <w:t>A Loan is created and associated with Person and Copy, if the wanted Copy is present.</w:t>
+              <w:t xml:space="preserve">A Loan is created and associated with Person and Copy, if </w:t>
+            </w:r>
+            <w:proofErr w:type="spellStart"/>
+            <w:r>
+              <w:rPr>
+                <w:lang w:val="en-GB"/>
+              </w:rPr>
+              <w:t>the</w:t>
+            </w:r>
+            <w:proofErr w:type="spellEnd"/>
+            <w:r>
+              <w:rPr>
+                <w:lang w:val="en-GB"/>
+              </w:rPr>
+              <w:t xml:space="preserve"> wanted Copy is present.</w:t>
             </w:r>
           </w:p>
         </w:tc>
@@ -689,6 +703,13 @@
         </w:tc>
       </w:tr>
     </w:tbl>
+    <w:p>
+      <w:pPr>
+        <w:rPr>
+          <w:lang w:val="en-GB"/>
+        </w:rPr>
+      </w:pPr>
+    </w:p>
     <w:p>
       <w:pPr>
         <w:rPr>
@@ -887,6 +908,95 @@
     </w:lvl>
   </w:abstractNum>
   <w:abstractNum w:abstractNumId="2" w15:restartNumberingAfterBreak="0">
+    <w:nsid w:val="1D7E1CA2"/>
+    <w:multiLevelType w:val="hybridMultilevel"/>
+    <w:tmpl w:val="5074EF56"/>
+    <w:lvl w:ilvl="0" w:tplc="FFFFFFFF">
+      <w:start w:val="1"/>
+      <w:numFmt w:val="decimal"/>
+      <w:lvlText w:val="%1."/>
+      <w:lvlJc w:val="left"/>
+      <w:pPr>
+        <w:ind w:left="720" w:hanging="360"/>
+      </w:pPr>
+      <w:rPr>
+        <w:rFonts w:hint="default"/>
+      </w:rPr>
+    </w:lvl>
+    <w:lvl w:ilvl="1" w:tplc="FFFFFFFF" w:tentative="1">
+      <w:start w:val="1"/>
+      <w:numFmt w:val="lowerLetter"/>
+      <w:lvlText w:val="%2."/>
+      <w:lvlJc w:val="left"/>
+      <w:pPr>
+        <w:ind w:left="1440" w:hanging="360"/>
+      </w:pPr>
+    </w:lvl>
+    <w:lvl w:ilvl="2" w:tplc="FFFFFFFF" w:tentative="1">
+      <w:start w:val="1"/>
+      <w:numFmt w:val="lowerRoman"/>
+      <w:lvlText w:val="%3."/>
+      <w:lvlJc w:val="right"/>
+      <w:pPr>
+        <w:ind w:left="2160" w:hanging="180"/>
+      </w:pPr>
+    </w:lvl>
+    <w:lvl w:ilvl="3" w:tplc="FFFFFFFF" w:tentative="1">
+      <w:start w:val="1"/>
+      <w:numFmt w:val="decimal"/>
+      <w:lvlText w:val="%4."/>
+      <w:lvlJc w:val="left"/>
+      <w:pPr>
+        <w:ind w:left="2880" w:hanging="360"/>
+      </w:pPr>
+    </w:lvl>
+    <w:lvl w:ilvl="4" w:tplc="FFFFFFFF" w:tentative="1">
+      <w:start w:val="1"/>
+      <w:numFmt w:val="lowerLetter"/>
+      <w:lvlText w:val="%5."/>
+      <w:lvlJc w:val="left"/>
+      <w:pPr>
+        <w:ind w:left="3600" w:hanging="360"/>
+      </w:pPr>
+    </w:lvl>
+    <w:lvl w:ilvl="5" w:tplc="FFFFFFFF" w:tentative="1">
+      <w:start w:val="1"/>
+      <w:numFmt w:val="lowerRoman"/>
+      <w:lvlText w:val="%6."/>
+      <w:lvlJc w:val="right"/>
+      <w:pPr>
+        <w:ind w:left="4320" w:hanging="180"/>
+      </w:pPr>
+    </w:lvl>
+    <w:lvl w:ilvl="6" w:tplc="FFFFFFFF" w:tentative="1">
+      <w:start w:val="1"/>
+      <w:numFmt w:val="decimal"/>
+      <w:lvlText w:val="%7."/>
+      <w:lvlJc w:val="left"/>
+      <w:pPr>
+        <w:ind w:left="5040" w:hanging="360"/>
+      </w:pPr>
+    </w:lvl>
+    <w:lvl w:ilvl="7" w:tplc="FFFFFFFF" w:tentative="1">
+      <w:start w:val="1"/>
+      <w:numFmt w:val="lowerLetter"/>
+      <w:lvlText w:val="%8."/>
+      <w:lvlJc w:val="left"/>
+      <w:pPr>
+        <w:ind w:left="5760" w:hanging="360"/>
+      </w:pPr>
+    </w:lvl>
+    <w:lvl w:ilvl="8" w:tplc="FFFFFFFF" w:tentative="1">
+      <w:start w:val="1"/>
+      <w:numFmt w:val="lowerRoman"/>
+      <w:lvlText w:val="%9."/>
+      <w:lvlJc w:val="right"/>
+      <w:pPr>
+        <w:ind w:left="6480" w:hanging="180"/>
+      </w:pPr>
+    </w:lvl>
+  </w:abstractNum>
+  <w:abstractNum w:abstractNumId="3" w15:restartNumberingAfterBreak="0">
     <w:nsid w:val="59FD0A82"/>
     <w:multiLevelType w:val="hybridMultilevel"/>
     <w:tmpl w:val="AD10D53C"/>
@@ -975,7 +1085,7 @@
       </w:pPr>
     </w:lvl>
   </w:abstractNum>
-  <w:abstractNum w:abstractNumId="3" w15:restartNumberingAfterBreak="0">
+  <w:abstractNum w:abstractNumId="4" w15:restartNumberingAfterBreak="0">
     <w:nsid w:val="6A6A43E3"/>
     <w:multiLevelType w:val="hybridMultilevel"/>
     <w:tmpl w:val="5074EF56"/>
@@ -1071,10 +1181,13 @@
     <w:abstractNumId w:val="1"/>
   </w:num>
   <w:num w:numId="3">
-    <w:abstractNumId w:val="2"/>
+    <w:abstractNumId w:val="3"/>
   </w:num>
   <w:num w:numId="4">
-    <w:abstractNumId w:val="3"/>
+    <w:abstractNumId w:val="4"/>
+  </w:num>
+  <w:num w:numId="5">
+    <w:abstractNumId w:val="2"/>
   </w:num>
 </w:numbering>
 </file>

</xml_diff>